<commit_message>
Added Socify in Resume
</commit_message>
<xml_diff>
--- a/Resume.docx
+++ b/Resume.docx
@@ -50,7 +50,7 @@
                     <pic:cNvPicPr/>
                   </pic:nvPicPr>
                   <pic:blipFill>
-                    <a:blip r:embed="rId5" cstate="print">
+                    <a:blip r:embed="rId6" cstate="print">
                       <a:extLst>
                         <a:ext uri="{28A0092B-C50C-407E-A947-70E740481C1C}">
                           <a14:useLocalDpi xmlns:a14="http://schemas.microsoft.com/office/drawing/2010/main" val="0"/>
@@ -200,13 +200,13 @@
                     <pic:cNvPicPr/>
                   </pic:nvPicPr>
                   <pic:blipFill>
-                    <a:blip r:embed="rId6" cstate="print">
+                    <a:blip r:embed="rId7" cstate="print">
                       <a:extLst>
                         <a:ext uri="{28A0092B-C50C-407E-A947-70E740481C1C}">
                           <a14:useLocalDpi xmlns:a14="http://schemas.microsoft.com/office/drawing/2010/main" val="0"/>
                         </a:ext>
                         <a:ext uri="{96DAC541-7B7A-43D3-8B79-37D633B846F1}">
-                          <asvg:svgBlip xmlns:asvg="http://schemas.microsoft.com/office/drawing/2016/SVG/main" r:embed="rId7"/>
+                          <asvg:svgBlip xmlns:asvg="http://schemas.microsoft.com/office/drawing/2016/SVG/main" r:embed="rId8"/>
                         </a:ext>
                       </a:extLst>
                     </a:blip>
@@ -264,13 +264,13 @@
                     <pic:cNvPicPr/>
                   </pic:nvPicPr>
                   <pic:blipFill>
-                    <a:blip r:embed="rId8" cstate="print">
+                    <a:blip r:embed="rId9" cstate="print">
                       <a:extLst>
                         <a:ext uri="{28A0092B-C50C-407E-A947-70E740481C1C}">
                           <a14:useLocalDpi xmlns:a14="http://schemas.microsoft.com/office/drawing/2010/main" val="0"/>
                         </a:ext>
                         <a:ext uri="{96DAC541-7B7A-43D3-8B79-37D633B846F1}">
-                          <asvg:svgBlip xmlns:asvg="http://schemas.microsoft.com/office/drawing/2016/SVG/main" r:embed="rId9"/>
+                          <asvg:svgBlip xmlns:asvg="http://schemas.microsoft.com/office/drawing/2016/SVG/main" r:embed="rId10"/>
                         </a:ext>
                       </a:extLst>
                     </a:blip>
@@ -345,7 +345,7 @@
         </w:rPr>
         <w:t xml:space="preserve">     </w:t>
       </w:r>
-      <w:hyperlink r:id="rId10" w:history="1">
+      <w:hyperlink r:id="rId11" w:history="1">
         <w:r>
           <w:rPr>
             <w:rStyle w:val="Hyperlink"/>
@@ -390,7 +390,7 @@
                     <pic:cNvPicPr/>
                   </pic:nvPicPr>
                   <pic:blipFill>
-                    <a:blip r:embed="rId11" cstate="print">
+                    <a:blip r:embed="rId12" cstate="print">
                       <a:extLst>
                         <a:ext uri="{28A0092B-C50C-407E-A947-70E740481C1C}">
                           <a14:useLocalDpi xmlns:a14="http://schemas.microsoft.com/office/drawing/2010/main" val="0"/>
@@ -459,7 +459,7 @@
                     <pic:cNvPicPr/>
                   </pic:nvPicPr>
                   <pic:blipFill rotWithShape="1">
-                    <a:blip r:embed="rId12" cstate="print">
+                    <a:blip r:embed="rId13" cstate="print">
                       <a:extLst>
                         <a:ext uri="{28A0092B-C50C-407E-A947-70E740481C1C}">
                           <a14:useLocalDpi xmlns:a14="http://schemas.microsoft.com/office/drawing/2010/main" val="0"/>
@@ -504,7 +504,7 @@
         </w:rPr>
         <w:t xml:space="preserve">      </w:t>
       </w:r>
-      <w:hyperlink r:id="rId13" w:history="1">
+      <w:hyperlink r:id="rId14" w:history="1">
         <w:r>
           <w:rPr>
             <w:rStyle w:val="Hyperlink"/>
@@ -526,7 +526,7 @@
         </w:rPr>
         <w:t xml:space="preserve">  </w:t>
       </w:r>
-      <w:hyperlink r:id="rId14" w:history="1">
+      <w:hyperlink r:id="rId15" w:history="1">
         <w:r>
           <w:rPr>
             <w:rStyle w:val="Hyperlink"/>
@@ -1083,7 +1083,7 @@
         <mc:AlternateContent>
           <mc:Choice Requires="wps">
             <w:drawing>
-              <wp:anchor distT="0" distB="0" distL="114300" distR="114300" simplePos="0" relativeHeight="251660799" behindDoc="1" locked="0" layoutInCell="1" allowOverlap="1" wp14:anchorId="63B68E3F" wp14:editId="17C9A1BB">
+              <wp:anchor distT="0" distB="0" distL="114300" distR="114300" simplePos="0" relativeHeight="251660799" behindDoc="1" locked="0" layoutInCell="1" allowOverlap="1" wp14:anchorId="63B68E3F" wp14:editId="74DDBCE3">
                 <wp:simplePos x="0" y="0"/>
                 <wp:positionH relativeFrom="column">
                   <wp:posOffset>732099</wp:posOffset>
@@ -1153,7 +1153,7 @@
           </mc:Choice>
           <mc:Fallback>
             <w:pict>
-              <v:rect w14:anchorId="5D4CC570" id="Rectangle 7" o:spid="_x0000_s1026" style="position:absolute;margin-left:57.65pt;margin-top:35.65pt;width:457pt;height:21.7pt;z-index:-251655681;visibility:visible;mso-wrap-style:square;mso-width-percent:0;mso-height-percent:0;mso-wrap-distance-left:9pt;mso-wrap-distance-top:0;mso-wrap-distance-right:9pt;mso-wrap-distance-bottom:0;mso-position-horizontal:absolute;mso-position-horizontal-relative:text;mso-position-vertical:absolute;mso-position-vertical-relative:text;mso-width-percent:0;mso-height-percent:0;mso-width-relative:margin;mso-height-relative:margin;v-text-anchor:middle" o:gfxdata="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" fillcolor="#b9b9b9 [2414]" stroked="f" strokeweight="1pt"/>
+              <v:rect w14:anchorId="2CB6FF8E" id="Rectangle 7" o:spid="_x0000_s1026" style="position:absolute;margin-left:57.65pt;margin-top:35.65pt;width:457pt;height:21.7pt;z-index:-251655681;visibility:visible;mso-wrap-style:square;mso-width-percent:0;mso-height-percent:0;mso-wrap-distance-left:9pt;mso-wrap-distance-top:0;mso-wrap-distance-right:9pt;mso-wrap-distance-bottom:0;mso-position-horizontal:absolute;mso-position-horizontal-relative:text;mso-position-vertical:absolute;mso-position-vertical-relative:text;mso-width-percent:0;mso-height-percent:0;mso-width-relative:margin;mso-height-relative:margin;v-text-anchor:middle" o:gfxdata="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" fillcolor="#b9b9b9 [2414]" stroked="f" strokeweight="1pt"/>
             </w:pict>
           </mc:Fallback>
         </mc:AlternateContent>
@@ -1272,7 +1272,7 @@
         </w:rPr>
         <w:t xml:space="preserve">- </w:t>
       </w:r>
-      <w:hyperlink r:id="rId15" w:history="1">
+      <w:hyperlink r:id="rId16" w:history="1">
         <w:r>
           <w:rPr>
             <w:rStyle w:val="Hyperlink"/>
@@ -1336,7 +1336,7 @@
         </w:rPr>
         <w:t xml:space="preserve"> - </w:t>
       </w:r>
-      <w:hyperlink r:id="rId16" w:history="1">
+      <w:hyperlink r:id="rId17" w:history="1">
         <w:r>
           <w:rPr>
             <w:rStyle w:val="Hyperlink"/>
@@ -1893,7 +1893,7 @@
         </w:rPr>
         <w:t xml:space="preserve"> (</w:t>
       </w:r>
-      <w:hyperlink r:id="rId17" w:history="1">
+      <w:hyperlink r:id="rId18" w:history="1">
         <w:r>
           <w:rPr>
             <w:rStyle w:val="Hyperlink"/>
@@ -1909,6 +1909,669 @@
           <w:szCs w:val="28"/>
         </w:rPr>
         <w:t>). So having an online presence has numerous marketing benefits for a restaurant.</w:t>
+      </w:r>
+    </w:p>
+    <w:p>
+      <w:pPr>
+        <w:tabs>
+          <w:tab w:val="left" w:pos="1620"/>
+          <w:tab w:val="left" w:pos="1980"/>
+        </w:tabs>
+        <w:spacing w:after="0"/>
+        <w:ind w:left="1440" w:hanging="270"/>
+        <w:rPr>
+          <w:rFonts w:ascii="Aptos" w:hAnsi="Aptos" w:cstheme="minorHAnsi"/>
+          <w:sz w:val="28"/>
+          <w:szCs w:val="28"/>
+        </w:rPr>
+      </w:pPr>
+      <w:r>
+        <w:rPr>
+          <w:rFonts w:ascii="Calibri Light" w:hAnsi="Calibri Light" w:cs="Calibri Light"/>
+          <w:b/>
+          <w:bCs/>
+          <w:noProof/>
+          <w:sz w:val="44"/>
+          <w:szCs w:val="44"/>
+        </w:rPr>
+        <mc:AlternateContent>
+          <mc:Choice Requires="wps">
+            <w:drawing>
+              <wp:anchor distT="0" distB="0" distL="114300" distR="114300" simplePos="0" relativeHeight="251677696" behindDoc="1" locked="0" layoutInCell="1" allowOverlap="1" wp14:anchorId="7ED8B157" wp14:editId="6BF53556">
+                <wp:simplePos x="0" y="0"/>
+                <wp:positionH relativeFrom="column">
+                  <wp:posOffset>763504</wp:posOffset>
+                </wp:positionH>
+                <wp:positionV relativeFrom="paragraph">
+                  <wp:posOffset>198755</wp:posOffset>
+                </wp:positionV>
+                <wp:extent cx="3223892" cy="304800"/>
+                <wp:effectExtent l="0" t="0" r="0" b="0"/>
+                <wp:wrapNone/>
+                <wp:docPr id="656359742" name="Rectangle 7"/>
+                <wp:cNvGraphicFramePr/>
+                <a:graphic xmlns:a="http://schemas.openxmlformats.org/drawingml/2006/main">
+                  <a:graphicData uri="http://schemas.microsoft.com/office/word/2010/wordprocessingShape">
+                    <wps:wsp>
+                      <wps:cNvSpPr/>
+                      <wps:spPr>
+                        <a:xfrm>
+                          <a:off x="0" y="0"/>
+                          <a:ext cx="3223892" cy="304800"/>
+                        </a:xfrm>
+                        <a:prstGeom prst="rect">
+                          <a:avLst/>
+                        </a:prstGeom>
+                        <a:solidFill>
+                          <a:schemeClr val="bg2">
+                            <a:lumMod val="75000"/>
+                          </a:schemeClr>
+                        </a:solidFill>
+                        <a:ln>
+                          <a:noFill/>
+                        </a:ln>
+                      </wps:spPr>
+                      <wps:style>
+                        <a:lnRef idx="2">
+                          <a:schemeClr val="accent1">
+                            <a:shade val="15000"/>
+                          </a:schemeClr>
+                        </a:lnRef>
+                        <a:fillRef idx="1">
+                          <a:schemeClr val="accent1"/>
+                        </a:fillRef>
+                        <a:effectRef idx="0">
+                          <a:schemeClr val="accent1"/>
+                        </a:effectRef>
+                        <a:fontRef idx="minor">
+                          <a:schemeClr val="lt1"/>
+                        </a:fontRef>
+                      </wps:style>
+                      <wps:bodyPr rot="0" spcFirstLastPara="0" vertOverflow="overflow" horzOverflow="overflow" vert="horz" wrap="square" lIns="91440" tIns="45720" rIns="91440" bIns="45720" numCol="1" spcCol="0" rtlCol="0" fromWordArt="0" anchor="ctr" anchorCtr="0" forceAA="0" compatLnSpc="1">
+                        <a:prstTxWarp prst="textNoShape">
+                          <a:avLst/>
+                        </a:prstTxWarp>
+                        <a:noAutofit/>
+                      </wps:bodyPr>
+                    </wps:wsp>
+                  </a:graphicData>
+                </a:graphic>
+                <wp14:sizeRelH relativeFrom="margin">
+                  <wp14:pctWidth>0</wp14:pctWidth>
+                </wp14:sizeRelH>
+                <wp14:sizeRelV relativeFrom="margin">
+                  <wp14:pctHeight>0</wp14:pctHeight>
+                </wp14:sizeRelV>
+              </wp:anchor>
+            </w:drawing>
+          </mc:Choice>
+          <mc:Fallback>
+            <w:pict>
+              <v:rect w14:anchorId="2BFA1A67" id="Rectangle 7" o:spid="_x0000_s1026" style="position:absolute;margin-left:60.1pt;margin-top:15.65pt;width:253.85pt;height:24pt;z-index:-251638784;visibility:visible;mso-wrap-style:square;mso-width-percent:0;mso-height-percent:0;mso-wrap-distance-left:9pt;mso-wrap-distance-top:0;mso-wrap-distance-right:9pt;mso-wrap-distance-bottom:0;mso-position-horizontal:absolute;mso-position-horizontal-relative:text;mso-position-vertical:absolute;mso-position-vertical-relative:text;mso-width-percent:0;mso-height-percent:0;mso-width-relative:margin;mso-height-relative:margin;v-text-anchor:middle" o:gfxdata="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" fillcolor="#b9b9b9 [2414]" stroked="f" strokeweight="1pt"/>
+            </w:pict>
+          </mc:Fallback>
+        </mc:AlternateContent>
+      </w:r>
+    </w:p>
+    <w:p>
+      <w:pPr>
+        <w:pStyle w:val="ListParagraph"/>
+        <w:numPr>
+          <w:ilvl w:val="0"/>
+          <w:numId w:val="1"/>
+        </w:numPr>
+        <w:tabs>
+          <w:tab w:val="left" w:pos="1260"/>
+          <w:tab w:val="left" w:pos="1620"/>
+          <w:tab w:val="left" w:pos="1710"/>
+          <w:tab w:val="left" w:pos="1980"/>
+        </w:tabs>
+        <w:spacing w:after="0"/>
+        <w:ind w:left="1350" w:hanging="630"/>
+        <w:rPr>
+          <w:rFonts w:ascii="Aptos" w:hAnsi="Aptos" w:cstheme="minorHAnsi"/>
+          <w:sz w:val="28"/>
+          <w:szCs w:val="28"/>
+        </w:rPr>
+      </w:pPr>
+      <w:r>
+        <w:rPr>
+          <w:rFonts w:ascii="Aptos" w:hAnsi="Aptos" w:cstheme="minorHAnsi"/>
+          <w:sz w:val="28"/>
+          <w:szCs w:val="28"/>
+        </w:rPr>
+        <w:t>DESIGNED SOCIAL NETWORKING APIS</w:t>
+      </w:r>
+    </w:p>
+    <w:p>
+      <w:pPr>
+        <w:spacing w:after="0"/>
+        <w:ind w:left="1080" w:firstLine="90"/>
+        <w:rPr>
+          <w:rFonts w:ascii="Aptos" w:hAnsi="Aptos" w:cstheme="minorHAnsi"/>
+          <w:sz w:val="24"/>
+          <w:szCs w:val="24"/>
+        </w:rPr>
+      </w:pPr>
+      <w:r>
+        <w:rPr>
+          <w:rFonts w:ascii="Aptos" w:hAnsi="Aptos" w:cstheme="minorHAnsi"/>
+          <w:sz w:val="24"/>
+          <w:szCs w:val="24"/>
+        </w:rPr>
+        <w:t>(</w:t>
+      </w:r>
+      <w:r>
+        <w:rPr>
+          <w:rFonts w:ascii="Aptos" w:hAnsi="Aptos" w:cstheme="minorHAnsi"/>
+          <w:sz w:val="24"/>
+          <w:szCs w:val="24"/>
+          <w:u w:val="single"/>
+        </w:rPr>
+        <w:t>Have a look at</w:t>
+      </w:r>
+      <w:r>
+        <w:rPr>
+          <w:rFonts w:ascii="Aptos" w:hAnsi="Aptos" w:cstheme="minorHAnsi"/>
+          <w:sz w:val="24"/>
+          <w:szCs w:val="24"/>
+        </w:rPr>
+        <w:t xml:space="preserve"> </w:t>
+      </w:r>
+      <w:r>
+        <w:rPr>
+          <w:rFonts w:ascii="Aptos" w:hAnsi="Aptos" w:cstheme="minorHAnsi"/>
+          <w:sz w:val="24"/>
+          <w:szCs w:val="24"/>
+        </w:rPr>
+        <w:t xml:space="preserve">- </w:t>
+      </w:r>
+      <w:hyperlink r:id="rId19" w:history="1">
+        <w:r>
+          <w:rPr>
+            <w:rStyle w:val="Hyperlink"/>
+            <w:rFonts w:ascii="Aptos" w:hAnsi="Aptos" w:cstheme="minorHAnsi"/>
+            <w:sz w:val="24"/>
+            <w:szCs w:val="24"/>
+          </w:rPr>
+          <w:t>https://youtu.be/Yb</w:t>
+        </w:r>
+        <w:r>
+          <w:rPr>
+            <w:rStyle w:val="Hyperlink"/>
+            <w:rFonts w:ascii="Aptos" w:hAnsi="Aptos" w:cstheme="minorHAnsi"/>
+            <w:sz w:val="24"/>
+            <w:szCs w:val="24"/>
+          </w:rPr>
+          <w:t>y</w:t>
+        </w:r>
+        <w:r>
+          <w:rPr>
+            <w:rStyle w:val="Hyperlink"/>
+            <w:rFonts w:ascii="Aptos" w:hAnsi="Aptos" w:cstheme="minorHAnsi"/>
+            <w:sz w:val="24"/>
+            <w:szCs w:val="24"/>
+          </w:rPr>
+          <w:t>xrlfNy3c</w:t>
+        </w:r>
+      </w:hyperlink>
+      <w:r>
+        <w:rPr>
+          <w:rFonts w:ascii="Aptos" w:hAnsi="Aptos" w:cstheme="minorHAnsi"/>
+          <w:sz w:val="24"/>
+          <w:szCs w:val="24"/>
+        </w:rPr>
+        <w:t>)</w:t>
+      </w:r>
+    </w:p>
+    <w:p>
+      <w:pPr>
+        <w:spacing w:after="0"/>
+        <w:ind w:left="1080" w:firstLine="90"/>
+        <w:rPr>
+          <w:rFonts w:ascii="Aptos" w:hAnsi="Aptos" w:cstheme="minorHAnsi"/>
+          <w:sz w:val="24"/>
+          <w:szCs w:val="24"/>
+        </w:rPr>
+      </w:pPr>
+      <w:r>
+        <w:rPr>
+          <w:rFonts w:ascii="Aptos" w:hAnsi="Aptos" w:cstheme="minorHAnsi"/>
+          <w:sz w:val="24"/>
+          <w:szCs w:val="24"/>
+        </w:rPr>
+        <w:t>(</w:t>
+      </w:r>
+      <w:r>
+        <w:rPr>
+          <w:rFonts w:ascii="Aptos" w:hAnsi="Aptos" w:cstheme="minorHAnsi"/>
+          <w:sz w:val="24"/>
+          <w:szCs w:val="24"/>
+          <w:u w:val="single"/>
+        </w:rPr>
+        <w:t xml:space="preserve">Codebase </w:t>
+      </w:r>
+      <w:r>
+        <w:rPr>
+          <w:rFonts w:ascii="Aptos" w:hAnsi="Aptos" w:cstheme="minorHAnsi"/>
+          <w:sz w:val="24"/>
+          <w:szCs w:val="24"/>
+          <w:u w:val="single"/>
+        </w:rPr>
+        <w:t>at</w:t>
+      </w:r>
+      <w:r>
+        <w:rPr>
+          <w:rFonts w:ascii="Aptos" w:hAnsi="Aptos" w:cstheme="minorHAnsi"/>
+          <w:sz w:val="24"/>
+          <w:szCs w:val="24"/>
+        </w:rPr>
+        <w:t xml:space="preserve"> - </w:t>
+      </w:r>
+      <w:hyperlink r:id="rId20" w:history="1">
+        <w:r>
+          <w:rPr>
+            <w:rStyle w:val="Hyperlink"/>
+            <w:rFonts w:ascii="Aptos" w:hAnsi="Aptos" w:cstheme="minorHAnsi"/>
+            <w:sz w:val="24"/>
+            <w:szCs w:val="24"/>
+          </w:rPr>
+          <w:t>https://github.com/Bikram-Sankhari/Social-Media-API</w:t>
+        </w:r>
+      </w:hyperlink>
+      <w:r>
+        <w:rPr>
+          <w:rFonts w:ascii="Aptos" w:hAnsi="Aptos" w:cstheme="minorHAnsi"/>
+          <w:sz w:val="24"/>
+          <w:szCs w:val="24"/>
+        </w:rPr>
+        <w:t>)</w:t>
+      </w:r>
+    </w:p>
+    <w:p>
+      <w:pPr>
+        <w:spacing w:after="0"/>
+        <w:ind w:left="1080" w:firstLine="90"/>
+        <w:rPr>
+          <w:rFonts w:ascii="Aptos" w:hAnsi="Aptos" w:cstheme="minorHAnsi"/>
+          <w:sz w:val="24"/>
+          <w:szCs w:val="24"/>
+        </w:rPr>
+      </w:pPr>
+      <w:r>
+        <w:rPr>
+          <w:rFonts w:ascii="Aptos" w:hAnsi="Aptos" w:cstheme="minorHAnsi"/>
+          <w:sz w:val="24"/>
+          <w:szCs w:val="24"/>
+        </w:rPr>
+        <w:tab/>
+      </w:r>
+    </w:p>
+    <w:p>
+      <w:pPr>
+        <w:spacing w:after="0"/>
+        <w:ind w:left="1080" w:firstLine="180"/>
+        <w:rPr>
+          <w:rFonts w:ascii="Aptos" w:hAnsi="Aptos" w:cstheme="minorHAnsi"/>
+          <w:b/>
+          <w:bCs/>
+          <w:sz w:val="28"/>
+          <w:szCs w:val="28"/>
+        </w:rPr>
+      </w:pPr>
+      <w:r>
+        <w:rPr>
+          <w:rFonts w:ascii="Aptos" w:hAnsi="Aptos" w:cstheme="minorHAnsi"/>
+          <w:b/>
+          <w:bCs/>
+          <w:i/>
+          <w:iCs/>
+          <w:sz w:val="28"/>
+          <w:szCs w:val="28"/>
+          <w:u w:val="single"/>
+        </w:rPr>
+        <w:lastRenderedPageBreak/>
+        <w:t>Key Features</w:t>
+      </w:r>
+      <w:r>
+        <w:rPr>
+          <w:rFonts w:ascii="Aptos" w:hAnsi="Aptos" w:cstheme="minorHAnsi"/>
+          <w:b/>
+          <w:bCs/>
+          <w:sz w:val="28"/>
+          <w:szCs w:val="28"/>
+        </w:rPr>
+        <w:t>:</w:t>
+      </w:r>
+    </w:p>
+    <w:p>
+      <w:pPr>
+        <w:pStyle w:val="ListParagraph"/>
+        <w:numPr>
+          <w:ilvl w:val="0"/>
+          <w:numId w:val="2"/>
+        </w:numPr>
+        <w:spacing w:after="0"/>
+        <w:rPr>
+          <w:rFonts w:ascii="Aptos" w:hAnsi="Aptos" w:cstheme="minorHAnsi"/>
+          <w:sz w:val="28"/>
+          <w:szCs w:val="28"/>
+        </w:rPr>
+      </w:pPr>
+      <w:r>
+        <w:rPr>
+          <w:rFonts w:ascii="Aptos" w:hAnsi="Aptos" w:cstheme="minorHAnsi"/>
+          <w:sz w:val="28"/>
+          <w:szCs w:val="28"/>
+        </w:rPr>
+        <w:t>Representational State Transfer (RESTful) Architecture</w:t>
+      </w:r>
+    </w:p>
+    <w:p>
+      <w:pPr>
+        <w:pStyle w:val="ListParagraph"/>
+        <w:numPr>
+          <w:ilvl w:val="0"/>
+          <w:numId w:val="2"/>
+        </w:numPr>
+        <w:spacing w:after="0"/>
+        <w:rPr>
+          <w:rFonts w:ascii="Aptos" w:hAnsi="Aptos" w:cstheme="minorHAnsi"/>
+          <w:sz w:val="28"/>
+          <w:szCs w:val="28"/>
+        </w:rPr>
+      </w:pPr>
+      <w:r>
+        <w:rPr>
+          <w:rFonts w:ascii="Aptos" w:hAnsi="Aptos" w:cstheme="minorHAnsi"/>
+          <w:sz w:val="28"/>
+          <w:szCs w:val="28"/>
+        </w:rPr>
+        <w:t>User Profile Serialization</w:t>
+      </w:r>
+    </w:p>
+    <w:p>
+      <w:pPr>
+        <w:pStyle w:val="ListParagraph"/>
+        <w:numPr>
+          <w:ilvl w:val="0"/>
+          <w:numId w:val="2"/>
+        </w:numPr>
+        <w:spacing w:after="0"/>
+        <w:rPr>
+          <w:rFonts w:ascii="Aptos" w:hAnsi="Aptos" w:cstheme="minorHAnsi"/>
+          <w:sz w:val="28"/>
+          <w:szCs w:val="28"/>
+        </w:rPr>
+      </w:pPr>
+      <w:r>
+        <w:rPr>
+          <w:rFonts w:ascii="Aptos" w:hAnsi="Aptos" w:cstheme="minorHAnsi"/>
+          <w:sz w:val="28"/>
+          <w:szCs w:val="28"/>
+        </w:rPr>
+        <w:t>Authentication System</w:t>
+      </w:r>
+    </w:p>
+    <w:p>
+      <w:pPr>
+        <w:pStyle w:val="ListParagraph"/>
+        <w:numPr>
+          <w:ilvl w:val="0"/>
+          <w:numId w:val="2"/>
+        </w:numPr>
+        <w:spacing w:after="0"/>
+        <w:rPr>
+          <w:rFonts w:ascii="Aptos" w:hAnsi="Aptos" w:cstheme="minorHAnsi"/>
+          <w:sz w:val="28"/>
+          <w:szCs w:val="28"/>
+        </w:rPr>
+      </w:pPr>
+      <w:r>
+        <w:rPr>
+          <w:rFonts w:ascii="Aptos" w:hAnsi="Aptos" w:cstheme="minorHAnsi"/>
+          <w:sz w:val="28"/>
+          <w:szCs w:val="28"/>
+        </w:rPr>
+        <w:t>Search Result Pagination</w:t>
+      </w:r>
+    </w:p>
+    <w:p>
+      <w:pPr>
+        <w:pStyle w:val="ListParagraph"/>
+        <w:numPr>
+          <w:ilvl w:val="0"/>
+          <w:numId w:val="2"/>
+        </w:numPr>
+        <w:spacing w:after="0"/>
+        <w:rPr>
+          <w:rFonts w:ascii="Aptos" w:hAnsi="Aptos" w:cstheme="minorHAnsi"/>
+          <w:sz w:val="28"/>
+          <w:szCs w:val="28"/>
+        </w:rPr>
+      </w:pPr>
+      <w:r>
+        <w:rPr>
+          <w:rFonts w:ascii="Aptos" w:hAnsi="Aptos" w:cstheme="minorHAnsi"/>
+          <w:sz w:val="28"/>
+          <w:szCs w:val="28"/>
+        </w:rPr>
+        <w:t>Easy Integration</w:t>
+      </w:r>
+    </w:p>
+    <w:p>
+      <w:pPr>
+        <w:pStyle w:val="ListParagraph"/>
+        <w:numPr>
+          <w:ilvl w:val="0"/>
+          <w:numId w:val="2"/>
+        </w:numPr>
+        <w:spacing w:after="0"/>
+        <w:rPr>
+          <w:rFonts w:ascii="Aptos" w:hAnsi="Aptos" w:cstheme="minorHAnsi"/>
+          <w:b/>
+          <w:bCs/>
+          <w:sz w:val="28"/>
+          <w:szCs w:val="28"/>
+        </w:rPr>
+      </w:pPr>
+      <w:r>
+        <w:rPr>
+          <w:rFonts w:ascii="Aptos" w:hAnsi="Aptos" w:cstheme="minorHAnsi"/>
+          <w:sz w:val="28"/>
+          <w:szCs w:val="28"/>
+        </w:rPr>
+        <w:t>Clean, Maintainable &amp; Scalable codebase</w:t>
+      </w:r>
+    </w:p>
+    <w:p>
+      <w:pPr>
+        <w:spacing w:after="0"/>
+        <w:ind w:left="1260" w:firstLine="90"/>
+        <w:rPr>
+          <w:rFonts w:ascii="Aptos" w:hAnsi="Aptos" w:cstheme="minorHAnsi"/>
+          <w:b/>
+          <w:bCs/>
+          <w:sz w:val="28"/>
+          <w:szCs w:val="28"/>
+        </w:rPr>
+      </w:pPr>
+      <w:r>
+        <w:rPr>
+          <w:rFonts w:ascii="Aptos" w:hAnsi="Aptos" w:cstheme="minorHAnsi"/>
+          <w:b/>
+          <w:bCs/>
+          <w:i/>
+          <w:iCs/>
+          <w:sz w:val="28"/>
+          <w:szCs w:val="28"/>
+          <w:u w:val="single"/>
+        </w:rPr>
+        <w:t>Technologies Used</w:t>
+      </w:r>
+      <w:r>
+        <w:rPr>
+          <w:rFonts w:ascii="Aptos" w:hAnsi="Aptos" w:cstheme="minorHAnsi"/>
+          <w:b/>
+          <w:bCs/>
+          <w:sz w:val="28"/>
+          <w:szCs w:val="28"/>
+        </w:rPr>
+        <w:t>:</w:t>
+      </w:r>
+    </w:p>
+    <w:p>
+      <w:pPr>
+        <w:tabs>
+          <w:tab w:val="left" w:pos="1620"/>
+          <w:tab w:val="left" w:pos="1980"/>
+        </w:tabs>
+        <w:spacing w:after="0"/>
+        <w:ind w:left="1440"/>
+        <w:rPr>
+          <w:rFonts w:ascii="Aptos" w:hAnsi="Aptos" w:cstheme="minorHAnsi"/>
+          <w:b/>
+          <w:bCs/>
+          <w:sz w:val="28"/>
+          <w:szCs w:val="28"/>
+        </w:rPr>
+      </w:pPr>
+      <w:r>
+        <w:rPr>
+          <w:rFonts w:ascii="Aptos" w:hAnsi="Aptos" w:cstheme="minorHAnsi"/>
+          <w:b/>
+          <w:bCs/>
+          <w:sz w:val="28"/>
+          <w:szCs w:val="28"/>
+        </w:rPr>
+        <w:tab/>
+      </w:r>
+      <w:r>
+        <w:rPr>
+          <w:rFonts w:ascii="Aptos" w:hAnsi="Aptos" w:cstheme="minorHAnsi"/>
+          <w:b/>
+          <w:bCs/>
+          <w:sz w:val="28"/>
+          <w:szCs w:val="28"/>
+        </w:rPr>
+        <w:tab/>
+        <w:t xml:space="preserve">Django, Python, </w:t>
+      </w:r>
+      <w:r>
+        <w:rPr>
+          <w:rFonts w:ascii="Aptos" w:hAnsi="Aptos" w:cstheme="minorHAnsi"/>
+          <w:b/>
+          <w:bCs/>
+          <w:sz w:val="28"/>
+          <w:szCs w:val="28"/>
+        </w:rPr>
+        <w:t>Django Rest Framework</w:t>
+      </w:r>
+    </w:p>
+    <w:p>
+      <w:pPr>
+        <w:tabs>
+          <w:tab w:val="left" w:pos="1620"/>
+        </w:tabs>
+        <w:spacing w:after="0"/>
+        <w:ind w:left="1440"/>
+        <w:rPr>
+          <w:rFonts w:ascii="Aptos" w:hAnsi="Aptos" w:cstheme="minorHAnsi"/>
+          <w:b/>
+          <w:bCs/>
+          <w:sz w:val="28"/>
+          <w:szCs w:val="28"/>
+        </w:rPr>
+      </w:pPr>
+      <w:r>
+        <w:rPr>
+          <w:rFonts w:ascii="Aptos" w:hAnsi="Aptos" w:cstheme="minorHAnsi"/>
+          <w:b/>
+          <w:bCs/>
+          <w:i/>
+          <w:iCs/>
+          <w:sz w:val="28"/>
+          <w:szCs w:val="28"/>
+          <w:u w:val="single"/>
+        </w:rPr>
+        <w:t>Impact</w:t>
+      </w:r>
+      <w:r>
+        <w:rPr>
+          <w:rFonts w:ascii="Aptos" w:hAnsi="Aptos" w:cstheme="minorHAnsi"/>
+          <w:b/>
+          <w:bCs/>
+          <w:sz w:val="28"/>
+          <w:szCs w:val="28"/>
+        </w:rPr>
+        <w:t>:</w:t>
+      </w:r>
+    </w:p>
+    <w:p>
+      <w:pPr>
+        <w:tabs>
+          <w:tab w:val="left" w:pos="1620"/>
+          <w:tab w:val="left" w:pos="1980"/>
+        </w:tabs>
+        <w:spacing w:after="0"/>
+        <w:ind w:left="1440"/>
+        <w:rPr>
+          <w:rFonts w:ascii="Aptos" w:hAnsi="Aptos" w:cstheme="minorHAnsi"/>
+          <w:sz w:val="28"/>
+          <w:szCs w:val="28"/>
+        </w:rPr>
+      </w:pPr>
+      <w:r>
+        <w:rPr>
+          <w:rFonts w:ascii="Aptos" w:hAnsi="Aptos" w:cstheme="minorHAnsi"/>
+          <w:b/>
+          <w:bCs/>
+          <w:sz w:val="28"/>
+          <w:szCs w:val="28"/>
+        </w:rPr>
+        <w:tab/>
+      </w:r>
+      <w:r>
+        <w:rPr>
+          <w:rFonts w:ascii="Aptos" w:hAnsi="Aptos" w:cstheme="minorHAnsi"/>
+          <w:b/>
+          <w:bCs/>
+          <w:sz w:val="28"/>
+          <w:szCs w:val="28"/>
+        </w:rPr>
+        <w:tab/>
+      </w:r>
+      <w:r>
+        <w:rPr>
+          <w:rFonts w:ascii="Aptos" w:hAnsi="Aptos" w:cstheme="minorHAnsi"/>
+          <w:sz w:val="28"/>
+          <w:szCs w:val="28"/>
+        </w:rPr>
+        <w:t>These kinds of APIs</w:t>
+      </w:r>
+      <w:r>
+        <w:rPr>
+          <w:rFonts w:ascii="Aptos" w:hAnsi="Aptos" w:cstheme="minorHAnsi"/>
+          <w:sz w:val="28"/>
+          <w:szCs w:val="28"/>
+        </w:rPr>
+        <w:t xml:space="preserve"> are useful for those Applications which </w:t>
+      </w:r>
+      <w:r>
+        <w:rPr>
+          <w:rFonts w:ascii="Aptos" w:hAnsi="Aptos" w:cstheme="minorHAnsi"/>
+          <w:sz w:val="28"/>
+          <w:szCs w:val="28"/>
+        </w:rPr>
+        <w:t>are designed in</w:t>
+      </w:r>
+      <w:r>
+        <w:rPr>
+          <w:rFonts w:ascii="Aptos" w:hAnsi="Aptos" w:cstheme="minorHAnsi"/>
+          <w:sz w:val="28"/>
+          <w:szCs w:val="28"/>
+        </w:rPr>
+        <w:t xml:space="preserve"> Microservices Architecture, to maintain consistency between Web Apps, Desktop Apps and Mobile Apps.</w:t>
       </w:r>
     </w:p>
     <w:p>
@@ -2105,7 +2768,7 @@
         </w:rPr>
         <w:t xml:space="preserve"> - </w:t>
       </w:r>
-      <w:hyperlink r:id="rId18" w:history="1">
+      <w:hyperlink r:id="rId21" w:history="1">
         <w:r>
           <w:rPr>
             <w:rStyle w:val="Hyperlink"/>
@@ -2169,7 +2832,7 @@
         </w:rPr>
         <w:t xml:space="preserve"> - </w:t>
       </w:r>
-      <w:hyperlink r:id="rId19" w:history="1">
+      <w:hyperlink r:id="rId22" w:history="1">
         <w:r>
           <w:rPr>
             <w:rStyle w:val="Hyperlink"/>
@@ -2247,7 +2910,6 @@
           <w:sz w:val="28"/>
           <w:szCs w:val="28"/>
         </w:rPr>
-        <w:lastRenderedPageBreak/>
         <w:t>U</w:t>
       </w:r>
       <w:r>
@@ -2647,7 +3309,7 @@
         </w:rPr>
         <w:t>(</w:t>
       </w:r>
-      <w:hyperlink r:id="rId20" w:history="1">
+      <w:hyperlink r:id="rId23" w:history="1">
         <w:r>
           <w:rPr>
             <w:rStyle w:val="Hyperlink"/>
@@ -2855,7 +3517,7 @@
         </w:rPr>
         <w:t xml:space="preserve">- </w:t>
       </w:r>
-      <w:hyperlink r:id="rId21" w:history="1">
+      <w:hyperlink r:id="rId24" w:history="1">
         <w:r>
           <w:rPr>
             <w:rStyle w:val="Hyperlink"/>
@@ -2920,7 +3582,7 @@
         </w:rPr>
         <w:t xml:space="preserve"> - </w:t>
       </w:r>
-      <w:hyperlink r:id="rId22" w:history="1">
+      <w:hyperlink r:id="rId25" w:history="1">
         <w:r>
           <w:rPr>
             <w:rStyle w:val="Hyperlink"/>
@@ -3235,7 +3897,16 @@
           <w:sz w:val="28"/>
           <w:szCs w:val="28"/>
         </w:rPr>
-        <w:t xml:space="preserve"> nowadays most of the programmers take compilers and interpreters for granted, building one from scratch exposed me to the underlying techniques and beauty of computers. It gave me a very strong understanding of the very basics of computer science</w:t>
+        <w:t xml:space="preserve"> nowadays most of the programmers take compilers and interpreters for granted, building one from scratch exposed me to the underlying techniques </w:t>
+      </w:r>
+      <w:r>
+        <w:rPr>
+          <w:rFonts w:ascii="Aptos" w:hAnsi="Aptos" w:cstheme="minorHAnsi"/>
+          <w:sz w:val="28"/>
+          <w:szCs w:val="28"/>
+        </w:rPr>
+        <w:lastRenderedPageBreak/>
+        <w:t>and beauty of computers. It gave me a very strong understanding of the very basics of computer science</w:t>
       </w:r>
       <w:r>
         <w:rPr>
@@ -3432,7 +4103,7 @@
         </w:rPr>
         <w:t xml:space="preserve"> -</w:t>
       </w:r>
-      <w:hyperlink r:id="rId23" w:history="1">
+      <w:hyperlink r:id="rId26" w:history="1">
         <w:r>
           <w:rPr>
             <w:rStyle w:val="Hyperlink"/>
@@ -3517,7 +4188,7 @@
         </w:rPr>
         <w:t xml:space="preserve"> </w:t>
       </w:r>
-      <w:hyperlink r:id="rId24" w:history="1">
+      <w:hyperlink r:id="rId27" w:history="1">
         <w:r>
           <w:rPr>
             <w:rStyle w:val="Hyperlink"/>
@@ -3705,7 +4376,7 @@
         </w:rPr>
         <w:t xml:space="preserve"> (</w:t>
       </w:r>
-      <w:hyperlink r:id="rId25" w:history="1">
+      <w:hyperlink r:id="rId28" w:history="1">
         <w:r>
           <w:rPr>
             <w:rStyle w:val="Hyperlink"/>
@@ -3818,7 +4489,7 @@
         </w:rPr>
         <w:t>(</w:t>
       </w:r>
-      <w:hyperlink r:id="rId26" w:history="1">
+      <w:hyperlink r:id="rId29" w:history="1">
         <w:r>
           <w:rPr>
             <w:rStyle w:val="Hyperlink"/>
@@ -3889,7 +4560,7 @@
         </w:rPr>
         <w:t>(</w:t>
       </w:r>
-      <w:hyperlink r:id="rId27" w:history="1">
+      <w:hyperlink r:id="rId30" w:history="1">
         <w:r>
           <w:rPr>
             <w:rStyle w:val="Hyperlink"/>
@@ -3949,7 +4620,7 @@
         </w:rPr>
         <w:t>(</w:t>
       </w:r>
-      <w:hyperlink r:id="rId28" w:history="1">
+      <w:hyperlink r:id="rId31" w:history="1">
         <w:r>
           <w:rPr>
             <w:rStyle w:val="Hyperlink"/>
@@ -4209,7 +4880,7 @@
         <v:path o:extrusionok="f" gradientshapeok="t" o:connecttype="rect"/>
         <o:lock v:ext="edit" aspectratio="t"/>
       </v:shapetype>
-      <v:shape id="_x0000_i1033" type="#_x0000_t75" alt="Speaker phone with solid fill" style="width:11.6pt;height:11.6pt;visibility:visible" o:gfxdata="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" o:bullet="t">
+      <v:shape id="_x0000_i1036" type="#_x0000_t75" alt="Speaker phone with solid fill" style="width:11.75pt;height:11.75pt;visibility:visible" o:gfxdata="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" o:bullet="t">
         <v:imagedata r:id="rId1" o:title="" croptop="-5634f" cropbottom="-6820f" cropleft="-9007f" cropright="-7143f"/>
       </v:shape>
     </w:pict>
@@ -4443,7 +5114,7 @@
   <w:abstractNum w:abstractNumId="2" w15:restartNumberingAfterBreak="0">
     <w:nsid w:val="62094CEA"/>
     <w:multiLevelType w:val="hybridMultilevel"/>
-    <w:tmpl w:val="F32ECE02"/>
+    <w:tmpl w:val="09F2CDAA"/>
     <w:lvl w:ilvl="0" w:tplc="04090001">
       <w:start w:val="1"/>
       <w:numFmt w:val="bullet"/>
@@ -5237,6 +5908,7 @@
   <w:style w:type="character" w:default="1" w:styleId="DefaultParagraphFont">
     <w:name w:val="Default Paragraph Font"/>
     <w:uiPriority w:val="1"/>
+    <w:semiHidden/>
     <w:unhideWhenUsed/>
   </w:style>
   <w:style w:type="table" w:default="1" w:styleId="TableNormal">
@@ -5602,4 +6274,16 @@
     </a:ext>
   </a:extLst>
 </a:theme>
+</file>
+
+<file path=customXml/item1.xml><?xml version="1.0" encoding="utf-8"?>
+<b:Sources xmlns:b="http://schemas.openxmlformats.org/officeDocument/2006/bibliography" xmlns="http://schemas.openxmlformats.org/officeDocument/2006/bibliography" SelectedStyle="\APASixthEditionOfficeOnline.xsl" StyleName="APA" Version="6"/>
+</file>
+
+<file path=customXml/itemProps1.xml><?xml version="1.0" encoding="utf-8"?>
+<ds:datastoreItem xmlns:ds="http://schemas.openxmlformats.org/officeDocument/2006/customXml" ds:itemID="{7E9852F6-C297-4E54-AD8E-8F708E7B0A57}">
+  <ds:schemaRefs>
+    <ds:schemaRef ds:uri="http://schemas.openxmlformats.org/officeDocument/2006/bibliography"/>
+  </ds:schemaRefs>
+</ds:datastoreItem>
 </file>
</xml_diff>

<commit_message>
Added Django Rest Framework in skills
</commit_message>
<xml_diff>
--- a/Resume.docx
+++ b/Resume.docx
@@ -661,7 +661,23 @@
           <w:sz w:val="28"/>
           <w:szCs w:val="28"/>
         </w:rPr>
-        <w:t>Python (Django, Flask), C, JAVA</w:t>
+        <w:t>Python (Django, Flask)</w:t>
+      </w:r>
+      <w:r>
+        <w:rPr>
+          <w:rFonts w:cstheme="minorHAnsi"/>
+          <w:sz w:val="28"/>
+          <w:szCs w:val="28"/>
+        </w:rPr>
+        <w:t>, Django Rest Framework</w:t>
+      </w:r>
+      <w:r>
+        <w:rPr>
+          <w:rFonts w:cstheme="minorHAnsi"/>
+          <w:sz w:val="28"/>
+          <w:szCs w:val="28"/>
+        </w:rPr>
+        <w:t>, C, JAVA</w:t>
       </w:r>
     </w:p>
     <w:p>
@@ -2094,25 +2110,7 @@
             <w:sz w:val="24"/>
             <w:szCs w:val="24"/>
           </w:rPr>
-          <w:t>https://youtu.be/Yb</w:t>
-        </w:r>
-        <w:r>
-          <w:rPr>
-            <w:rStyle w:val="Hyperlink"/>
-            <w:rFonts w:ascii="Aptos" w:hAnsi="Aptos" w:cstheme="minorHAnsi"/>
-            <w:sz w:val="24"/>
-            <w:szCs w:val="24"/>
-          </w:rPr>
-          <w:t>y</w:t>
-        </w:r>
-        <w:r>
-          <w:rPr>
-            <w:rStyle w:val="Hyperlink"/>
-            <w:rFonts w:ascii="Aptos" w:hAnsi="Aptos" w:cstheme="minorHAnsi"/>
-            <w:sz w:val="24"/>
-            <w:szCs w:val="24"/>
-          </w:rPr>
-          <w:t>xrlfNy3c</w:t>
+          <w:t>https://youtu.be/YbyxrlfNy3c</w:t>
         </w:r>
       </w:hyperlink>
       <w:r>
@@ -4880,7 +4878,7 @@
         <v:path o:extrusionok="f" gradientshapeok="t" o:connecttype="rect"/>
         <o:lock v:ext="edit" aspectratio="t"/>
       </v:shapetype>
-      <v:shape id="_x0000_i1036" type="#_x0000_t75" alt="Speaker phone with solid fill" style="width:11.75pt;height:11.75pt;visibility:visible" o:gfxdata="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" o:bullet="t">
+      <v:shape id="_x0000_i1029" type="#_x0000_t75" alt="Speaker phone with solid fill" style="width:11.9pt;height:11.9pt;visibility:visible" o:gfxdata="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" o:bullet="t">
         <v:imagedata r:id="rId1" o:title="" croptop="-5634f" cropbottom="-6820f" cropleft="-9007f" cropright="-7143f"/>
       </v:shape>
     </w:pict>

</xml_diff>